<commit_message>
feat: changed the whole project structure, massive commit, life is good
</commit_message>
<xml_diff>
--- a/Documentation/2018.docx
+++ b/Documentation/2018.docx
@@ -765,6 +765,11 @@
       </w:r>
       <w:r>
         <w:t xml:space="preserve"> </w:t>
+      </w:r>
+    </w:p>
+    <w:p>
+      <w:r>
+        <w:br w:type="page"/>
       </w:r>
     </w:p>
     <w:p/>
@@ -1223,13 +1228,13 @@
       <w:lang w:val="ro-RO"/>
     </w:rPr>
   </w:style>
-  <w:style w:type="character" w:default="1" w:styleId="Fontdeparagrafimplicit">
+  <w:style w:type="character" w:default="1" w:styleId="DefaultParagraphFont">
     <w:name w:val="Default Paragraph Font"/>
     <w:uiPriority w:val="1"/>
     <w:semiHidden/>
     <w:unhideWhenUsed/>
   </w:style>
-  <w:style w:type="table" w:default="1" w:styleId="TabelNormal">
+  <w:style w:type="table" w:default="1" w:styleId="TableNormal">
     <w:name w:val="Normal Table"/>
     <w:uiPriority w:val="99"/>
     <w:semiHidden/>
@@ -1244,7 +1249,7 @@
       </w:tblCellMar>
     </w:tblPr>
   </w:style>
-  <w:style w:type="numbering" w:default="1" w:styleId="FrListare">
+  <w:style w:type="numbering" w:default="1" w:styleId="NoList">
     <w:name w:val="No List"/>
     <w:uiPriority w:val="99"/>
     <w:semiHidden/>

</xml_diff>

<commit_message>
feat: wrote some documentation WIP
</commit_message>
<xml_diff>
--- a/Documentation/2018.docx
+++ b/Documentation/2018.docx
@@ -206,15 +206,7 @@
         <w:t xml:space="preserve">au </w:t>
       </w:r>
       <w:r>
-        <w:t>forma „</w:t>
-      </w:r>
-      <w:proofErr w:type="spellStart"/>
-      <w:r>
-        <w:t>return</w:t>
-      </w:r>
-      <w:proofErr w:type="spellEnd"/>
-      <w:r>
-        <w:t xml:space="preserve"> A”, unde A este valoarea care trebuie returnată.</w:t>
+        <w:t>forma „return A”, unde A este valoarea care trebuie returnată.</w:t>
       </w:r>
     </w:p>
     <w:p>
@@ -229,7 +221,13 @@
         <w:t>valoare</w:t>
       </w:r>
       <w:r>
-        <w:t xml:space="preserve"> a complexității</w:t>
+        <w:t xml:space="preserve"> </w:t>
+      </w:r>
+      <w:r>
+        <w:t xml:space="preserve">definită </w:t>
+      </w:r>
+      <w:r>
+        <w:t>a complexității</w:t>
       </w:r>
       <w:r>
         <w:t>,</w:t>
@@ -291,13 +289,8 @@
       <w:r>
         <w:t xml:space="preserve"> Apoi, </w:t>
       </w:r>
-      <w:proofErr w:type="spellStart"/>
-      <w:r>
-        <w:t>într</w:t>
-      </w:r>
-      <w:proofErr w:type="spellEnd"/>
-      <w:r>
-        <w:t xml:space="preserve">-unul din locurile disponibile din cadrul structurii este </w:t>
+      <w:r>
+        <w:t xml:space="preserve">într-unul din locurile disponibile din cadrul structurii este </w:t>
       </w:r>
       <w:r>
         <w:t>ataș</w:t>
@@ -401,7 +394,6 @@
       <w:r>
         <w:t xml:space="preserve">, iar </w:t>
       </w:r>
-      <w:proofErr w:type="spellStart"/>
       <w:r>
         <w:t>C</w:t>
       </w:r>
@@ -411,7 +403,6 @@
         </w:rPr>
         <w:t>list</w:t>
       </w:r>
-      <w:proofErr w:type="spellEnd"/>
       <w:r>
         <w:t xml:space="preserve"> </w:t>
       </w:r>
@@ -446,11 +437,7 @@
         <w:t xml:space="preserve"> rezultatul funcției. Inițial, </w:t>
       </w:r>
       <w:r>
-        <w:t xml:space="preserve">din </w:t>
-      </w:r>
-      <w:proofErr w:type="spellStart"/>
-      <w:r>
-        <w:t>C</w:t>
+        <w:t>din C</w:t>
       </w:r>
       <w:r>
         <w:rPr>
@@ -458,7 +445,6 @@
         </w:rPr>
         <w:t>list</w:t>
       </w:r>
-      <w:proofErr w:type="spellEnd"/>
       <w:r>
         <w:t xml:space="preserve"> fac parte doar </w:t>
       </w:r>
@@ -520,15 +506,7 @@
         <w:t xml:space="preserve"> N, </w:t>
       </w:r>
       <w:r>
-        <w:t xml:space="preserve">variabila </w:t>
-      </w:r>
-      <w:proofErr w:type="spellStart"/>
-      <w:r>
-        <w:t>Xi</w:t>
-      </w:r>
-      <w:proofErr w:type="spellEnd"/>
-      <w:r>
-        <w:t xml:space="preserve"> este atribuită ca</w:t>
+        <w:t>variabila Xi este atribuită ca</w:t>
       </w:r>
       <w:r>
         <w:t xml:space="preserve"> variabilă de ieșir</w:t>
@@ -543,19 +521,10 @@
         <w:t>selecta</w:t>
       </w:r>
       <w:r>
-        <w:t xml:space="preserve">t </w:t>
-      </w:r>
-      <w:proofErr w:type="spellStart"/>
-      <w:r>
-        <w:t>aleator</w:t>
-      </w:r>
-      <w:proofErr w:type="spellEnd"/>
-      <w:r>
-        <w:t xml:space="preserve"> din </w:t>
-      </w:r>
-      <w:proofErr w:type="spellStart"/>
-      <w:r>
-        <w:t>C</w:t>
+        <w:t>t aleator</w:t>
+      </w:r>
+      <w:r>
+        <w:t xml:space="preserve"> din C</w:t>
       </w:r>
       <w:r>
         <w:rPr>
@@ -563,7 +532,6 @@
         </w:rPr>
         <w:t>list</w:t>
       </w:r>
-      <w:proofErr w:type="spellEnd"/>
       <w:r>
         <w:t xml:space="preserve">. Nodul C este testat dacă </w:t>
       </w:r>
@@ -580,15 +548,7 @@
         <w:t>nu este considerată validă</w:t>
       </w:r>
       <w:r>
-        <w:t xml:space="preserve">. În caz contrar, variabila </w:t>
-      </w:r>
-      <w:proofErr w:type="spellStart"/>
-      <w:r>
-        <w:t>Xi</w:t>
-      </w:r>
-      <w:proofErr w:type="spellEnd"/>
-      <w:r>
-        <w:t xml:space="preserve"> este atribuită</w:t>
+        <w:t>. În caz contrar, variabila Xi este atribuită</w:t>
       </w:r>
       <w:r>
         <w:t xml:space="preserve"> unuia </w:t>
@@ -613,11 +573,7 @@
         <w:t>trebuie adăugat în</w:t>
       </w:r>
       <w:r>
-        <w:t xml:space="preserve"> </w:t>
-      </w:r>
-      <w:proofErr w:type="spellStart"/>
-      <w:r>
-        <w:t>C</w:t>
+        <w:t xml:space="preserve"> C</w:t>
       </w:r>
       <w:r>
         <w:rPr>
@@ -625,21 +581,8 @@
         </w:rPr>
         <w:t>list</w:t>
       </w:r>
-      <w:proofErr w:type="spellEnd"/>
-      <w:r>
-        <w:t xml:space="preserve">. În mod aleatoriu, algoritmul poate repeta atribuirea </w:t>
-      </w:r>
-      <w:proofErr w:type="spellStart"/>
-      <w:r>
-        <w:t>Xi</w:t>
-      </w:r>
-      <w:proofErr w:type="spellEnd"/>
-      <w:r>
-        <w:t xml:space="preserve"> la mai multe noduri din </w:t>
-      </w:r>
-      <w:proofErr w:type="spellStart"/>
-      <w:r>
-        <w:t>C</w:t>
+      <w:r>
+        <w:t>. În mod aleatoriu, algoritmul poate repeta atribuirea Xi la mai multe noduri din C</w:t>
       </w:r>
       <w:r>
         <w:rPr>
@@ -647,7 +590,6 @@
         </w:rPr>
         <w:t>list</w:t>
       </w:r>
-      <w:proofErr w:type="spellEnd"/>
       <w:r>
         <w:t xml:space="preserve">, dar este necesară doar prima atribuire. Acest proces se repetă până când toate nodurile </w:t>
       </w:r>
@@ -655,11 +597,7 @@
         <w:t>se află</w:t>
       </w:r>
       <w:r>
-        <w:t xml:space="preserve"> în </w:t>
-      </w:r>
-      <w:proofErr w:type="spellStart"/>
-      <w:r>
-        <w:t>C</w:t>
+        <w:t xml:space="preserve"> în C</w:t>
       </w:r>
       <w:r>
         <w:rPr>
@@ -667,7 +605,6 @@
         </w:rPr>
         <w:t>list</w:t>
       </w:r>
-      <w:proofErr w:type="spellEnd"/>
       <w:r>
         <w:t>.</w:t>
       </w:r>
@@ -741,15 +678,7 @@
         <w:t xml:space="preserve"> generat atât un text în limbaj natural pentru crearea exercițiului, cât și codul Java asociat </w:t>
       </w:r>
       <w:r>
-        <w:t xml:space="preserve">pentru a evalua soluția elevului. Există mai multe texte predefinite pentru fiecare tip de nod, iar din acestea este ales unul, în mod </w:t>
-      </w:r>
-      <w:proofErr w:type="spellStart"/>
-      <w:r>
-        <w:t>aleator</w:t>
-      </w:r>
-      <w:proofErr w:type="spellEnd"/>
-      <w:r>
-        <w:t xml:space="preserve">. Ulterior, porțiunile marcate </w:t>
+        <w:t xml:space="preserve">pentru a evalua soluția elevului. Există mai multe texte predefinite pentru fiecare tip de nod, iar din acestea este ales unul, în mod aleator. Ulterior, porțiunile marcate </w:t>
       </w:r>
       <w:r>
         <w:t xml:space="preserve">corespunzător sunt înlocuite </w:t>

</xml_diff>